<commit_message>
Edit alpha email format for gmail
</commit_message>
<xml_diff>
--- a/Copy/Alpha Testing Email.docx
+++ b/Copy/Alpha Testing Email.docx
@@ -3,104 +3,196 @@
 <w:document xmlns:wpc="http://schemas.microsoft.com/office/word/2010/wordprocessingCanvas" xmlns:cx="http://schemas.microsoft.com/office/drawing/2014/chartex" xmlns:cx1="http://schemas.microsoft.com/office/drawing/2015/9/8/chartex" xmlns:cx2="http://schemas.microsoft.com/office/drawing/2015/10/21/chartex" xmlns:cx3="http://schemas.microsoft.com/office/drawing/2016/5/9/chartex" xmlns:cx4="http://schemas.microsoft.com/office/drawing/2016/5/10/chartex" xmlns:cx5="http://schemas.microsoft.com/office/drawing/2016/5/11/chartex" xmlns:cx6="http://schemas.microsoft.com/office/drawing/2016/5/12/chartex" xmlns:cx7="http://schemas.microsoft.com/office/drawing/2016/5/13/chartex" xmlns:cx8="http://schemas.microsoft.com/office/drawing/2016/5/14/chartex" xmlns:mc="http://schemas.openxmlformats.org/markup-compatibility/2006" xmlns:aink="http://schemas.microsoft.com/office/drawing/2016/ink" xmlns:am3d="http://schemas.microsoft.com/office/drawing/2017/model3d" xmlns:o="urn:schemas-microsoft-com:office:office" xmlns:r="http://schemas.openxmlformats.org/officeDocument/2006/relationships" xmlns:m="http://schemas.openxmlformats.org/officeDocument/2006/math" xmlns:v="urn:schemas-microsoft-com:vml" xmlns:wp14="http://schemas.microsoft.com/office/word/2010/wordprocessingDrawing" xmlns:wp="http://schemas.openxmlformats.org/drawingml/2006/wordprocessingDrawing" xmlns:w10="urn:schemas-microsoft-com:office:word" xmlns:w="http://schemas.openxmlformats.org/wordprocessingml/2006/main" xmlns:w14="http://schemas.microsoft.com/office/word/2010/wordml" xmlns:w15="http://schemas.microsoft.com/office/word/2012/wordml" xmlns:w16cid="http://schemas.microsoft.com/office/word/2016/wordml/cid" xmlns:w16se="http://schemas.microsoft.com/office/word/2015/wordml/symex" xmlns:wpg="http://schemas.microsoft.com/office/word/2010/wordprocessingGroup" xmlns:wpi="http://schemas.microsoft.com/office/word/2010/wordprocessingInk" xmlns:wne="http://schemas.microsoft.com/office/word/2006/wordml" xmlns:wps="http://schemas.microsoft.com/office/word/2010/wordprocessingShape" mc:Ignorable="w14 w15 w16se w16cid wp14">
   <w:body>
     <w:p>
-      <w:r>
-        <w:t>Do you like trees, spies, games</w:t>
-      </w:r>
-      <w:r>
-        <w:t>, or exercise</w:t>
-      </w:r>
-      <w:r>
-        <w:t>?</w:t>
+      <w:pPr>
+        <w:spacing w:after="0" w:line="240" w:lineRule="auto"/>
+        <w:rPr>
+          <w:rFonts w:ascii="Times New Roman" w:eastAsia="Times New Roman" w:hAnsi="Times New Roman" w:cs="Times New Roman"/>
+          <w:sz w:val="24"/>
+          <w:szCs w:val="24"/>
+        </w:rPr>
+      </w:pPr>
+      <w:r>
+        <w:rPr>
+          <w:rFonts w:ascii="Arial" w:eastAsia="Times New Roman" w:hAnsi="Arial" w:cs="Arial"/>
+          <w:color w:val="222222"/>
+          <w:sz w:val="24"/>
+          <w:szCs w:val="24"/>
+          <w:shd w:val="clear" w:color="auto" w:fill="FFFFFF"/>
+        </w:rPr>
+        <w:t>Do you like trees, spies, games, or exercise?</w:t>
+      </w:r>
+      <w:r>
+        <w:rPr>
+          <w:rFonts w:ascii="Arial" w:eastAsia="Times New Roman" w:hAnsi="Arial" w:cs="Arial"/>
+          <w:color w:val="222222"/>
+          <w:sz w:val="24"/>
+          <w:szCs w:val="24"/>
+        </w:rPr>
+        <w:br/>
+      </w:r>
+      <w:r>
+        <w:rPr>
+          <w:rFonts w:ascii="Arial" w:eastAsia="Times New Roman" w:hAnsi="Arial" w:cs="Arial"/>
+          <w:color w:val="222222"/>
+          <w:sz w:val="24"/>
+          <w:szCs w:val="24"/>
+        </w:rPr>
+        <w:br/>
+      </w:r>
+      <w:r>
+        <w:rPr>
+          <w:rFonts w:ascii="Arial" w:eastAsia="Times New Roman" w:hAnsi="Arial" w:cs="Arial"/>
+          <w:color w:val="222222"/>
+          <w:sz w:val="24"/>
+          <w:szCs w:val="24"/>
+          <w:shd w:val="clear" w:color="auto" w:fill="FFFFFF"/>
+        </w:rPr>
+        <w:t>If yes, I would like to introduce Sappy Secrets, a tree-spy-adventure game developed by me for you. You, as arborous-</w:t>
+      </w:r>
+      <w:proofErr w:type="spellStart"/>
+      <w:r>
+        <w:rPr>
+          <w:rFonts w:ascii="Arial" w:eastAsia="Times New Roman" w:hAnsi="Arial" w:cs="Arial"/>
+          <w:color w:val="222222"/>
+          <w:sz w:val="24"/>
+          <w:szCs w:val="24"/>
+          <w:shd w:val="clear" w:color="auto" w:fill="FFFFFF"/>
+        </w:rPr>
+        <w:t>espionager</w:t>
+      </w:r>
+      <w:proofErr w:type="spellEnd"/>
+      <w:r>
+        <w:rPr>
+          <w:rFonts w:ascii="Arial" w:eastAsia="Times New Roman" w:hAnsi="Arial" w:cs="Arial"/>
+          <w:color w:val="222222"/>
+          <w:sz w:val="24"/>
+          <w:szCs w:val="24"/>
+          <w:shd w:val="clear" w:color="auto" w:fill="FFFFFF"/>
+        </w:rPr>
+        <w:t xml:space="preserve"> Agent Almond, solve mysteries and complete missions in a real-world romp through a </w:t>
+      </w:r>
+      <w:bookmarkStart w:id="0" w:name="_GoBack"/>
+      <w:bookmarkEnd w:id="0"/>
+      <w:r>
+        <w:rPr>
+          <w:rFonts w:ascii="Arial" w:eastAsia="Times New Roman" w:hAnsi="Arial" w:cs="Arial"/>
+          <w:color w:val="222222"/>
+          <w:sz w:val="24"/>
+          <w:szCs w:val="24"/>
+          <w:shd w:val="clear" w:color="auto" w:fill="FFFFFF"/>
+        </w:rPr>
+        <w:t>forest of lies. The game plays out wherever you like to walk or run, and you interact with it using your mobile device and earphones.</w:t>
+      </w:r>
+      <w:r>
+        <w:rPr>
+          <w:rFonts w:ascii="Arial" w:eastAsia="Times New Roman" w:hAnsi="Arial" w:cs="Arial"/>
+          <w:color w:val="222222"/>
+          <w:sz w:val="24"/>
+          <w:szCs w:val="24"/>
+        </w:rPr>
+        <w:br/>
+      </w:r>
+      <w:r>
+        <w:rPr>
+          <w:rFonts w:ascii="Arial" w:eastAsia="Times New Roman" w:hAnsi="Arial" w:cs="Arial"/>
+          <w:color w:val="222222"/>
+          <w:sz w:val="24"/>
+          <w:szCs w:val="24"/>
+        </w:rPr>
+        <w:br/>
+      </w:r>
+      <w:r>
+        <w:rPr>
+          <w:rFonts w:ascii="Arial" w:eastAsia="Times New Roman" w:hAnsi="Arial" w:cs="Arial"/>
+          <w:color w:val="222222"/>
+          <w:sz w:val="24"/>
+          <w:szCs w:val="24"/>
+          <w:shd w:val="clear" w:color="auto" w:fill="FFFFFF"/>
+        </w:rPr>
+        <w:t>I need people to test the game as it is made. In exchange, you get to be part of the creation process and get the game for </w:t>
+      </w:r>
+      <w:r>
+        <w:rPr>
+          <w:rFonts w:ascii="Arial" w:eastAsia="Times New Roman" w:hAnsi="Arial" w:cs="Arial"/>
+          <w:b/>
+          <w:bCs/>
+          <w:color w:val="222222"/>
+          <w:sz w:val="24"/>
+          <w:szCs w:val="24"/>
+        </w:rPr>
+        <w:t>free</w:t>
+      </w:r>
+      <w:r>
+        <w:rPr>
+          <w:rFonts w:ascii="Arial" w:eastAsia="Times New Roman" w:hAnsi="Arial" w:cs="Arial"/>
+          <w:color w:val="222222"/>
+          <w:sz w:val="24"/>
+          <w:szCs w:val="24"/>
+          <w:shd w:val="clear" w:color="auto" w:fill="FFFFFF"/>
+        </w:rPr>
+        <w:t>! Sign up here (~2 minutes):</w:t>
+      </w:r>
+      <w:r>
+        <w:rPr>
+          <w:rFonts w:ascii="Arial" w:eastAsia="Times New Roman" w:hAnsi="Arial" w:cs="Arial"/>
+          <w:color w:val="222222"/>
+          <w:sz w:val="24"/>
+          <w:szCs w:val="24"/>
+        </w:rPr>
+        <w:br/>
+      </w:r>
+      <w:r>
+        <w:rPr>
+          <w:rFonts w:ascii="Arial" w:eastAsia="Times New Roman" w:hAnsi="Arial" w:cs="Arial"/>
+          <w:color w:val="222222"/>
+          <w:sz w:val="24"/>
+          <w:szCs w:val="24"/>
+        </w:rPr>
+        <w:br/>
+      </w:r>
+      <w:r>
+        <w:rPr>
+          <w:rFonts w:ascii="Arial" w:eastAsia="Times New Roman" w:hAnsi="Arial" w:cs="Arial"/>
+          <w:color w:val="222222"/>
+          <w:sz w:val="24"/>
+          <w:szCs w:val="24"/>
+          <w:shd w:val="clear" w:color="auto" w:fill="FFFFFF"/>
+        </w:rPr>
+        <w:t>https://forms.gle/DuaQHKz7fEjKnCRbA</w:t>
       </w:r>
     </w:p>
     <w:p>
-      <w:r>
-        <w:t>If yes,</w:t>
-      </w:r>
-      <w:r>
-        <w:t xml:space="preserve"> I would like to introduce </w:t>
-      </w:r>
-      <w:r>
-        <w:rPr>
-          <w:b/>
-        </w:rPr>
-        <w:t>Sappy Secrets</w:t>
-      </w:r>
-      <w:r>
-        <w:t>, a tree-spy-</w:t>
-      </w:r>
-      <w:r>
-        <w:t xml:space="preserve">adventure </w:t>
-      </w:r>
-      <w:r>
-        <w:t>game</w:t>
-      </w:r>
-      <w:r>
-        <w:t xml:space="preserve"> developed by me for you. Y</w:t>
-      </w:r>
-      <w:r>
-        <w:t xml:space="preserve">ou, </w:t>
-      </w:r>
-      <w:r>
-        <w:t>as arborous-</w:t>
-      </w:r>
-      <w:proofErr w:type="spellStart"/>
-      <w:r>
-        <w:t>espionager</w:t>
-      </w:r>
-      <w:proofErr w:type="spellEnd"/>
-      <w:r>
-        <w:t xml:space="preserve"> </w:t>
-      </w:r>
-      <w:r>
-        <w:t>Agent Almond, s</w:t>
-      </w:r>
-      <w:r>
-        <w:t xml:space="preserve">olve mysteries </w:t>
-      </w:r>
-      <w:r>
-        <w:t xml:space="preserve">and complete missions </w:t>
-      </w:r>
-      <w:r>
-        <w:t xml:space="preserve">in </w:t>
-      </w:r>
-      <w:r>
-        <w:t>a</w:t>
-      </w:r>
-      <w:r>
-        <w:t xml:space="preserve"> real-world romp through a forest of lies.</w:t>
-      </w:r>
-      <w:r>
-        <w:t xml:space="preserve"> The game plays out wherever you like to walk or run, and you interact with it using your mobile device and earphones.</w:t>
-      </w:r>
-      <w:bookmarkStart w:id="0" w:name="_GoBack"/>
-      <w:bookmarkEnd w:id="0"/>
+      <w:pPr>
+        <w:spacing w:after="0" w:line="240" w:lineRule="auto"/>
+        <w:rPr>
+          <w:rFonts w:ascii="Arial" w:eastAsia="Times New Roman" w:hAnsi="Arial" w:cs="Arial"/>
+          <w:color w:val="222222"/>
+          <w:sz w:val="24"/>
+          <w:szCs w:val="24"/>
+        </w:rPr>
+      </w:pPr>
     </w:p>
     <w:p>
-      <w:r>
-        <w:t>I need people to test the game as it</w:t>
-      </w:r>
-      <w:r>
-        <w:t xml:space="preserve"> is</w:t>
-      </w:r>
-      <w:r>
-        <w:t xml:space="preserve"> made. In exchange, you get to be part of the creation process and get the game for </w:t>
-      </w:r>
-      <w:r>
-        <w:rPr>
-          <w:b/>
-        </w:rPr>
-        <w:t>free</w:t>
-      </w:r>
-      <w:r>
-        <w:t>! Sign up here (~1 minute):</w:t>
+      <w:pPr>
+        <w:spacing w:after="0" w:line="240" w:lineRule="auto"/>
+        <w:rPr>
+          <w:rFonts w:ascii="Arial" w:eastAsia="Times New Roman" w:hAnsi="Arial" w:cs="Arial"/>
+          <w:color w:val="222222"/>
+          <w:sz w:val="24"/>
+          <w:szCs w:val="24"/>
+        </w:rPr>
+      </w:pPr>
+      <w:r>
+        <w:rPr>
+          <w:rFonts w:ascii="Arial" w:eastAsia="Times New Roman" w:hAnsi="Arial" w:cs="Arial"/>
+          <w:color w:val="222222"/>
+          <w:sz w:val="24"/>
+          <w:szCs w:val="24"/>
+        </w:rPr>
+        <w:t>-Jamie</w:t>
       </w:r>
     </w:p>
-    <w:p>
-      <w:r>
-        <w:t>https://forms.gle/DuaQHKz7fEjKnCRbA</w:t>
-      </w:r>
-    </w:p>
+    <w:p/>
     <w:sectPr>
       <w:pgSz w:w="12240" w:h="15840"/>
       <w:pgMar w:top="1440" w:right="1440" w:bottom="1440" w:left="1440" w:header="720" w:footer="720" w:gutter="0"/>

</xml_diff>